<commit_message>
Update Rollerball System Test Cases.xlsx
</commit_message>
<xml_diff>
--- a/Final_Project 04/Design Document.docx
+++ b/Final_Project 04/Design Document.docx
@@ -9,7 +9,6 @@
         <w:spacing w:line="240" w:lineRule="auto"/>
         <w:jc w:val="center"/>
         <w:rPr>
-          <w:rFonts w:hint="eastAsia"/>
           <w:sz w:val="40"/>
           <w:szCs w:val="40"/>
         </w:rPr>
@@ -21,8 +20,6 @@
         </w:rPr>
         <w:t>Design Document</w:t>
       </w:r>
-      <w:bookmarkStart w:id="0" w:name="_GoBack"/>
-      <w:bookmarkEnd w:id="0"/>
     </w:p>
     <w:p>
       <w:pPr>
@@ -40,37 +37,21 @@
           <w:sz w:val="24"/>
           <w:szCs w:val="24"/>
         </w:rPr>
-        <w:t xml:space="preserve">Team </w:t>
-      </w:r>
-      <w:proofErr w:type="gramStart"/>
+        <w:t>Team Name</w:t>
+      </w:r>
       <w:r>
         <w:rPr>
           <w:sz w:val="24"/>
           <w:szCs w:val="24"/>
         </w:rPr>
-        <w:t>Name</w:t>
+        <w:t xml:space="preserve"> </w:t>
       </w:r>
       <w:r>
         <w:rPr>
           <w:sz w:val="24"/>
           <w:szCs w:val="24"/>
         </w:rPr>
-        <w:t xml:space="preserve"> </w:t>
-      </w:r>
-      <w:r>
-        <w:rPr>
-          <w:sz w:val="24"/>
-          <w:szCs w:val="24"/>
-        </w:rPr>
-        <w:t>:</w:t>
-      </w:r>
-      <w:proofErr w:type="gramEnd"/>
-      <w:r>
-        <w:rPr>
-          <w:sz w:val="24"/>
-          <w:szCs w:val="24"/>
-        </w:rPr>
-        <w:t xml:space="preserve"> </w:t>
+        <w:t xml:space="preserve">: </w:t>
       </w:r>
       <w:r>
         <w:rPr>
@@ -117,33 +98,23 @@
           <w:sz w:val="24"/>
           <w:szCs w:val="24"/>
         </w:rPr>
-        <w:t xml:space="preserve">Team </w:t>
-      </w:r>
-      <w:proofErr w:type="gramStart"/>
+        <w:t>Team Members</w:t>
+      </w:r>
+      <w:r>
+        <w:rPr>
+          <w:sz w:val="24"/>
+          <w:szCs w:val="24"/>
+        </w:rPr>
+        <w:t xml:space="preserve"> </w:t>
+      </w:r>
       <w:r>
         <w:rPr>
           <w:rFonts w:hint="eastAsia"/>
           <w:sz w:val="24"/>
           <w:szCs w:val="24"/>
         </w:rPr>
-        <w:t>Members</w:t>
-      </w:r>
-      <w:r>
-        <w:rPr>
-          <w:sz w:val="24"/>
-          <w:szCs w:val="24"/>
-        </w:rPr>
-        <w:t xml:space="preserve"> </w:t>
-      </w:r>
-      <w:r>
-        <w:rPr>
-          <w:rFonts w:hint="eastAsia"/>
-          <w:sz w:val="24"/>
-          <w:szCs w:val="24"/>
-        </w:rPr>
         <w:t>:</w:t>
       </w:r>
-      <w:proofErr w:type="gramEnd"/>
     </w:p>
     <w:p>
       <w:pPr>
@@ -259,27 +230,27 @@
         <w:widowControl w:val="0"/>
         <w:ind w:right="1440"/>
         <w:rPr>
-          <w:sz w:val="24"/>
-          <w:szCs w:val="24"/>
-        </w:rPr>
-      </w:pPr>
-    </w:p>
-    <w:p>
-      <w:pPr>
-        <w:pStyle w:val="Body"/>
-        <w:widowControl w:val="0"/>
-        <w:ind w:right="1440"/>
-        <w:rPr>
-          <w:sz w:val="40"/>
-          <w:szCs w:val="40"/>
-        </w:rPr>
-      </w:pPr>
-      <w:r>
-        <w:rPr>
-          <w:sz w:val="40"/>
-          <w:szCs w:val="40"/>
-        </w:rPr>
-        <w:t>Class</w:t>
+          <w:sz w:val="40"/>
+          <w:szCs w:val="40"/>
+        </w:rPr>
+      </w:pPr>
+    </w:p>
+    <w:p>
+      <w:pPr>
+        <w:pStyle w:val="Body"/>
+        <w:widowControl w:val="0"/>
+        <w:ind w:right="1440"/>
+        <w:rPr>
+          <w:sz w:val="40"/>
+          <w:szCs w:val="40"/>
+        </w:rPr>
+      </w:pPr>
+      <w:r>
+        <w:rPr>
+          <w:sz w:val="40"/>
+          <w:szCs w:val="40"/>
+        </w:rPr>
+        <w:t>Package</w:t>
       </w:r>
       <w:r>
         <w:rPr>
@@ -288,7 +259,6 @@
         </w:rPr>
         <w:t xml:space="preserve"> </w:t>
       </w:r>
-      <w:proofErr w:type="gramStart"/>
       <w:r>
         <w:rPr>
           <w:sz w:val="40"/>
@@ -303,25 +273,13 @@
         </w:rPr>
         <w:t xml:space="preserve"> :</w:t>
       </w:r>
-      <w:proofErr w:type="gramEnd"/>
-      <w:r>
-        <w:rPr>
-          <w:sz w:val="40"/>
-          <w:szCs w:val="40"/>
-        </w:rPr>
-        <w:t xml:space="preserve"> Game</w:t>
-      </w:r>
-    </w:p>
-    <w:p>
-      <w:pPr>
-        <w:pStyle w:val="Body"/>
-        <w:widowControl w:val="0"/>
-        <w:ind w:right="1440"/>
-        <w:rPr>
-          <w:sz w:val="24"/>
-          <w:szCs w:val="24"/>
-        </w:rPr>
-      </w:pPr>
+      <w:r>
+        <w:rPr>
+          <w:sz w:val="40"/>
+          <w:szCs w:val="40"/>
+        </w:rPr>
+        <w:t xml:space="preserve"> </w:t>
+      </w:r>
     </w:p>
     <w:p>
       <w:pPr>
@@ -340,10 +298,10 @@
           <w:szCs w:val="24"/>
         </w:rPr>
         <w:drawing>
-          <wp:inline distT="0" distB="0" distL="0" distR="0" wp14:anchorId="6427B98B" wp14:editId="6305E68E">
-            <wp:extent cx="5943600" cy="2731770"/>
-            <wp:effectExtent l="0" t="0" r="0" b="0"/>
-            <wp:docPr id="1" name="圖片 1"/>
+          <wp:inline distT="0" distB="0" distL="0" distR="0">
+            <wp:extent cx="4746171" cy="2390833"/>
+            <wp:effectExtent l="0" t="0" r="3810" b="0"/>
+            <wp:docPr id="3" name="圖片 3"/>
             <wp:cNvGraphicFramePr>
               <a:graphicFrameLocks xmlns:a="http://schemas.openxmlformats.org/drawingml/2006/main" noChangeAspect="1"/>
             </wp:cNvGraphicFramePr>
@@ -351,7 +309,7 @@
               <a:graphicData uri="http://schemas.openxmlformats.org/drawingml/2006/picture">
                 <pic:pic xmlns:pic="http://schemas.openxmlformats.org/drawingml/2006/picture">
                   <pic:nvPicPr>
-                    <pic:cNvPr id="1" name="Game class diagram.png"/>
+                    <pic:cNvPr id="3" name="Package Diagrams.png"/>
                     <pic:cNvPicPr/>
                   </pic:nvPicPr>
                   <pic:blipFill>
@@ -369,7 +327,7 @@
                   <pic:spPr>
                     <a:xfrm>
                       <a:off x="0" y="0"/>
-                      <a:ext cx="5943600" cy="2731770"/>
+                      <a:ext cx="4749798" cy="2392660"/>
                     </a:xfrm>
                     <a:prstGeom prst="rect">
                       <a:avLst/>
@@ -388,6 +346,7 @@
         <w:widowControl w:val="0"/>
         <w:ind w:right="1440"/>
         <w:rPr>
+          <w:rFonts w:hint="eastAsia"/>
           <w:sz w:val="24"/>
           <w:szCs w:val="24"/>
         </w:rPr>
@@ -417,7 +376,6 @@
         </w:rPr>
         <w:t xml:space="preserve"> </w:t>
       </w:r>
-      <w:proofErr w:type="gramStart"/>
       <w:r>
         <w:rPr>
           <w:sz w:val="40"/>
@@ -432,14 +390,24 @@
         </w:rPr>
         <w:t xml:space="preserve"> :</w:t>
       </w:r>
-      <w:proofErr w:type="gramEnd"/>
-      <w:r>
-        <w:rPr>
-          <w:sz w:val="40"/>
-          <w:szCs w:val="40"/>
-        </w:rPr>
-        <w:t xml:space="preserve"> UI Interface</w:t>
-      </w:r>
+      <w:r>
+        <w:rPr>
+          <w:sz w:val="40"/>
+          <w:szCs w:val="40"/>
+        </w:rPr>
+        <w:t xml:space="preserve"> Game</w:t>
+      </w:r>
+    </w:p>
+    <w:p>
+      <w:pPr>
+        <w:pStyle w:val="Body"/>
+        <w:widowControl w:val="0"/>
+        <w:ind w:right="1440"/>
+        <w:rPr>
+          <w:sz w:val="24"/>
+          <w:szCs w:val="24"/>
+        </w:rPr>
+      </w:pPr>
     </w:p>
     <w:p>
       <w:pPr>
@@ -457,7 +425,123 @@
           <w:sz w:val="24"/>
           <w:szCs w:val="24"/>
         </w:rPr>
+        <w:drawing>
+          <wp:inline distT="0" distB="0" distL="0" distR="0" wp14:anchorId="6427B98B" wp14:editId="6305E68E">
+            <wp:extent cx="4841966" cy="2225442"/>
+            <wp:effectExtent l="0" t="0" r="0" b="0"/>
+            <wp:docPr id="1" name="圖片 1"/>
+            <wp:cNvGraphicFramePr>
+              <a:graphicFrameLocks xmlns:a="http://schemas.openxmlformats.org/drawingml/2006/main" noChangeAspect="1"/>
+            </wp:cNvGraphicFramePr>
+            <a:graphic xmlns:a="http://schemas.openxmlformats.org/drawingml/2006/main">
+              <a:graphicData uri="http://schemas.openxmlformats.org/drawingml/2006/picture">
+                <pic:pic xmlns:pic="http://schemas.openxmlformats.org/drawingml/2006/picture">
+                  <pic:nvPicPr>
+                    <pic:cNvPr id="1" name="Game class diagram.png"/>
+                    <pic:cNvPicPr/>
+                  </pic:nvPicPr>
+                  <pic:blipFill>
+                    <a:blip r:embed="rId6" cstate="print">
+                      <a:extLst>
+                        <a:ext uri="{28A0092B-C50C-407E-A947-70E740481C1C}">
+                          <a14:useLocalDpi xmlns:a14="http://schemas.microsoft.com/office/drawing/2010/main" val="0"/>
+                        </a:ext>
+                      </a:extLst>
+                    </a:blip>
+                    <a:stretch>
+                      <a:fillRect/>
+                    </a:stretch>
+                  </pic:blipFill>
+                  <pic:spPr>
+                    <a:xfrm>
+                      <a:off x="0" y="0"/>
+                      <a:ext cx="4847576" cy="2228020"/>
+                    </a:xfrm>
+                    <a:prstGeom prst="rect">
+                      <a:avLst/>
+                    </a:prstGeom>
+                  </pic:spPr>
+                </pic:pic>
+              </a:graphicData>
+            </a:graphic>
+          </wp:inline>
+        </w:drawing>
+      </w:r>
+    </w:p>
+    <w:p>
+      <w:pPr>
+        <w:pStyle w:val="Body"/>
+        <w:widowControl w:val="0"/>
+        <w:ind w:right="1440"/>
+        <w:rPr>
+          <w:sz w:val="24"/>
+          <w:szCs w:val="24"/>
+        </w:rPr>
+      </w:pPr>
+    </w:p>
+    <w:p>
+      <w:pPr>
+        <w:pStyle w:val="Body"/>
+        <w:widowControl w:val="0"/>
+        <w:ind w:right="1440"/>
+        <w:rPr>
+          <w:sz w:val="40"/>
+          <w:szCs w:val="40"/>
+        </w:rPr>
+      </w:pPr>
+      <w:r>
+        <w:rPr>
+          <w:sz w:val="40"/>
+          <w:szCs w:val="40"/>
+        </w:rPr>
         <w:lastRenderedPageBreak/>
+        <w:t>Class</w:t>
+      </w:r>
+      <w:r>
+        <w:rPr>
+          <w:sz w:val="40"/>
+          <w:szCs w:val="40"/>
+        </w:rPr>
+        <w:t xml:space="preserve"> </w:t>
+      </w:r>
+      <w:r>
+        <w:rPr>
+          <w:sz w:val="40"/>
+          <w:szCs w:val="40"/>
+        </w:rPr>
+        <w:t>Diagram</w:t>
+      </w:r>
+      <w:r>
+        <w:rPr>
+          <w:sz w:val="40"/>
+          <w:szCs w:val="40"/>
+        </w:rPr>
+        <w:t xml:space="preserve"> :</w:t>
+      </w:r>
+      <w:r>
+        <w:rPr>
+          <w:sz w:val="40"/>
+          <w:szCs w:val="40"/>
+        </w:rPr>
+        <w:t xml:space="preserve"> UI Interface</w:t>
+      </w:r>
+    </w:p>
+    <w:p>
+      <w:pPr>
+        <w:pStyle w:val="Body"/>
+        <w:widowControl w:val="0"/>
+        <w:ind w:right="1440"/>
+        <w:rPr>
+          <w:sz w:val="24"/>
+          <w:szCs w:val="24"/>
+        </w:rPr>
+      </w:pPr>
+      <w:r>
+        <w:rPr>
+          <w:noProof/>
+          <w:sz w:val="24"/>
+          <w:szCs w:val="24"/>
+        </w:rPr>
         <w:drawing>
           <wp:inline distT="0" distB="0" distL="0" distR="0">
             <wp:extent cx="6379779" cy="4384736"/>
@@ -474,7 +558,7 @@
                     <pic:cNvPicPr/>
                   </pic:nvPicPr>
                   <pic:blipFill>
-                    <a:blip r:embed="rId6" cstate="print">
+                    <a:blip r:embed="rId7" cstate="print">
                       <a:extLst>
                         <a:ext uri="{28A0092B-C50C-407E-A947-70E740481C1C}">
                           <a14:useLocalDpi xmlns:a14="http://schemas.microsoft.com/office/drawing/2010/main" val="0"/>
@@ -573,21 +657,13 @@
         <w:widowControl w:val="0"/>
         <w:ind w:right="1440"/>
         <w:rPr>
-          <w:sz w:val="40"/>
-          <w:szCs w:val="40"/>
-        </w:rPr>
-      </w:pPr>
-    </w:p>
-    <w:p>
-      <w:pPr>
-        <w:pStyle w:val="Body"/>
-        <w:widowControl w:val="0"/>
-        <w:ind w:right="1440"/>
-        <w:rPr>
-          <w:sz w:val="40"/>
-          <w:szCs w:val="40"/>
-        </w:rPr>
-      </w:pPr>
+          <w:rFonts w:hint="eastAsia"/>
+          <w:sz w:val="40"/>
+          <w:szCs w:val="40"/>
+        </w:rPr>
+      </w:pPr>
+      <w:bookmarkStart w:id="0" w:name="_GoBack"/>
+      <w:bookmarkEnd w:id="0"/>
     </w:p>
     <w:p>
       <w:pPr>
@@ -614,7 +690,6 @@
         </w:rPr>
         <w:t xml:space="preserve"> </w:t>
       </w:r>
-      <w:proofErr w:type="gramStart"/>
       <w:r>
         <w:rPr>
           <w:sz w:val="40"/>
@@ -629,7 +704,6 @@
         </w:rPr>
         <w:t xml:space="preserve"> :</w:t>
       </w:r>
-      <w:proofErr w:type="gramEnd"/>
     </w:p>
     <w:p>
       <w:pPr>
@@ -714,7 +788,7 @@
                     <pic:cNvPicPr/>
                   </pic:nvPicPr>
                   <pic:blipFill>
-                    <a:blip r:embed="rId7">
+                    <a:blip r:embed="rId8">
                       <a:extLst>
                         <a:ext uri="{28A0092B-C50C-407E-A947-70E740481C1C}">
                           <a14:useLocalDpi xmlns:a14="http://schemas.microsoft.com/office/drawing/2010/main" val="0"/>
@@ -810,7 +884,7 @@
                     <pic:cNvPicPr/>
                   </pic:nvPicPr>
                   <pic:blipFill>
-                    <a:blip r:embed="rId8">
+                    <a:blip r:embed="rId9">
                       <a:extLst>
                         <a:ext uri="{28A0092B-C50C-407E-A947-70E740481C1C}">
                           <a14:useLocalDpi xmlns:a14="http://schemas.microsoft.com/office/drawing/2010/main" val="0"/>
@@ -907,7 +981,7 @@
                     <pic:cNvPicPr/>
                   </pic:nvPicPr>
                   <pic:blipFill>
-                    <a:blip r:embed="rId9">
+                    <a:blip r:embed="rId10">
                       <a:extLst>
                         <a:ext uri="{28A0092B-C50C-407E-A947-70E740481C1C}">
                           <a14:useLocalDpi xmlns:a14="http://schemas.microsoft.com/office/drawing/2010/main" val="0"/>
@@ -1010,7 +1084,7 @@
                     <pic:cNvPicPr/>
                   </pic:nvPicPr>
                   <pic:blipFill>
-                    <a:blip r:embed="rId10">
+                    <a:blip r:embed="rId11">
                       <a:extLst>
                         <a:ext uri="{28A0092B-C50C-407E-A947-70E740481C1C}">
                           <a14:useLocalDpi xmlns:a14="http://schemas.microsoft.com/office/drawing/2010/main" val="0"/>

</xml_diff>